<commit_message>
vault backup: 2026-02-23 01:27:34
</commit_message>
<xml_diff>
--- a/Autumn 2025/2400-DS1SQL Python and SQL intro, SQL platforms/python examples.docx
+++ b/Autumn 2025/2400-DS1SQL Python and SQL intro, SQL platforms/python examples.docx
@@ -1472,7 +1472,6 @@
               <w:br/>
               <w:t>mean = sum(V) / len(V)</w:t>
               <w:br/>
-              <w:t xml:space="preserve"> </w:t>
             </w:r>
           </w:p>
         </w:tc>
@@ -2063,6 +2062,7 @@
         </w:tabs>
         <w:ind w:left="1080" w:hanging="360"/>
       </w:pPr>
+      <w:rPr/>
     </w:lvl>
     <w:lvl w:ilvl="2">
       <w:start w:val="1"/>
@@ -2075,6 +2075,7 @@
         </w:tabs>
         <w:ind w:left="1440" w:hanging="360"/>
       </w:pPr>
+      <w:rPr/>
     </w:lvl>
     <w:lvl w:ilvl="3">
       <w:start w:val="1"/>
@@ -2087,6 +2088,7 @@
         </w:tabs>
         <w:ind w:left="1800" w:hanging="360"/>
       </w:pPr>
+      <w:rPr/>
     </w:lvl>
     <w:lvl w:ilvl="4">
       <w:start w:val="1"/>
@@ -2099,6 +2101,7 @@
         </w:tabs>
         <w:ind w:left="2160" w:hanging="360"/>
       </w:pPr>
+      <w:rPr/>
     </w:lvl>
     <w:lvl w:ilvl="5">
       <w:start w:val="1"/>
@@ -2111,6 +2114,7 @@
         </w:tabs>
         <w:ind w:left="2520" w:hanging="360"/>
       </w:pPr>
+      <w:rPr/>
     </w:lvl>
     <w:lvl w:ilvl="6">
       <w:start w:val="1"/>
@@ -2123,6 +2127,7 @@
         </w:tabs>
         <w:ind w:left="2880" w:hanging="360"/>
       </w:pPr>
+      <w:rPr/>
     </w:lvl>
     <w:lvl w:ilvl="7">
       <w:start w:val="1"/>
@@ -2135,6 +2140,7 @@
         </w:tabs>
         <w:ind w:left="3240" w:hanging="360"/>
       </w:pPr>
+      <w:rPr/>
     </w:lvl>
     <w:lvl w:ilvl="8">
       <w:start w:val="1"/>
@@ -2147,6 +2153,7 @@
         </w:tabs>
         <w:ind w:left="3600" w:hanging="360"/>
       </w:pPr>
+      <w:rPr/>
     </w:lvl>
   </w:abstractNum>
   <w:abstractNum w:abstractNumId="2">
@@ -2176,6 +2183,7 @@
         </w:tabs>
         <w:ind w:left="1080" w:hanging="360"/>
       </w:pPr>
+      <w:rPr/>
     </w:lvl>
     <w:lvl w:ilvl="2">
       <w:start w:val="1"/>
@@ -2188,6 +2196,7 @@
         </w:tabs>
         <w:ind w:left="1440" w:hanging="360"/>
       </w:pPr>
+      <w:rPr/>
     </w:lvl>
     <w:lvl w:ilvl="3">
       <w:start w:val="1"/>
@@ -2200,6 +2209,7 @@
         </w:tabs>
         <w:ind w:left="1800" w:hanging="360"/>
       </w:pPr>
+      <w:rPr/>
     </w:lvl>
     <w:lvl w:ilvl="4">
       <w:start w:val="1"/>
@@ -2212,6 +2222,7 @@
         </w:tabs>
         <w:ind w:left="2160" w:hanging="360"/>
       </w:pPr>
+      <w:rPr/>
     </w:lvl>
     <w:lvl w:ilvl="5">
       <w:start w:val="1"/>
@@ -2224,6 +2235,7 @@
         </w:tabs>
         <w:ind w:left="2520" w:hanging="360"/>
       </w:pPr>
+      <w:rPr/>
     </w:lvl>
     <w:lvl w:ilvl="6">
       <w:start w:val="1"/>
@@ -2236,6 +2248,7 @@
         </w:tabs>
         <w:ind w:left="2880" w:hanging="360"/>
       </w:pPr>
+      <w:rPr/>
     </w:lvl>
     <w:lvl w:ilvl="7">
       <w:start w:val="1"/>
@@ -2248,6 +2261,7 @@
         </w:tabs>
         <w:ind w:left="3240" w:hanging="360"/>
       </w:pPr>
+      <w:rPr/>
     </w:lvl>
     <w:lvl w:ilvl="8">
       <w:start w:val="1"/>
@@ -2260,6 +2274,7 @@
         </w:tabs>
         <w:ind w:left="3600" w:hanging="360"/>
       </w:pPr>
+      <w:rPr/>
     </w:lvl>
   </w:abstractNum>
   <w:abstractNum w:abstractNumId="3">
@@ -2289,6 +2304,7 @@
         </w:tabs>
         <w:ind w:left="1080" w:hanging="360"/>
       </w:pPr>
+      <w:rPr/>
     </w:lvl>
     <w:lvl w:ilvl="2">
       <w:start w:val="1"/>
@@ -2301,6 +2317,7 @@
         </w:tabs>
         <w:ind w:left="1440" w:hanging="360"/>
       </w:pPr>
+      <w:rPr/>
     </w:lvl>
     <w:lvl w:ilvl="3">
       <w:start w:val="1"/>
@@ -2313,6 +2330,7 @@
         </w:tabs>
         <w:ind w:left="1800" w:hanging="360"/>
       </w:pPr>
+      <w:rPr/>
     </w:lvl>
     <w:lvl w:ilvl="4">
       <w:start w:val="1"/>
@@ -2325,6 +2343,7 @@
         </w:tabs>
         <w:ind w:left="2160" w:hanging="360"/>
       </w:pPr>
+      <w:rPr/>
     </w:lvl>
     <w:lvl w:ilvl="5">
       <w:start w:val="1"/>
@@ -2337,6 +2356,7 @@
         </w:tabs>
         <w:ind w:left="2520" w:hanging="360"/>
       </w:pPr>
+      <w:rPr/>
     </w:lvl>
     <w:lvl w:ilvl="6">
       <w:start w:val="1"/>
@@ -2349,6 +2369,7 @@
         </w:tabs>
         <w:ind w:left="2880" w:hanging="360"/>
       </w:pPr>
+      <w:rPr/>
     </w:lvl>
     <w:lvl w:ilvl="7">
       <w:start w:val="1"/>
@@ -2361,6 +2382,7 @@
         </w:tabs>
         <w:ind w:left="3240" w:hanging="360"/>
       </w:pPr>
+      <w:rPr/>
     </w:lvl>
     <w:lvl w:ilvl="8">
       <w:start w:val="1"/>
@@ -2373,6 +2395,7 @@
         </w:tabs>
         <w:ind w:left="3600" w:hanging="360"/>
       </w:pPr>
+      <w:rPr/>
     </w:lvl>
   </w:abstractNum>
   <w:abstractNum w:abstractNumId="4">
@@ -2400,6 +2423,7 @@
         </w:tabs>
         <w:ind w:left="1080" w:hanging="360"/>
       </w:pPr>
+      <w:rPr/>
     </w:lvl>
     <w:lvl w:ilvl="2">
       <w:start w:val="1"/>
@@ -2412,6 +2436,7 @@
         </w:tabs>
         <w:ind w:left="1440" w:hanging="360"/>
       </w:pPr>
+      <w:rPr/>
     </w:lvl>
     <w:lvl w:ilvl="3">
       <w:start w:val="1"/>
@@ -2424,6 +2449,7 @@
         </w:tabs>
         <w:ind w:left="1800" w:hanging="360"/>
       </w:pPr>
+      <w:rPr/>
     </w:lvl>
     <w:lvl w:ilvl="4">
       <w:start w:val="1"/>
@@ -2436,6 +2462,7 @@
         </w:tabs>
         <w:ind w:left="2160" w:hanging="360"/>
       </w:pPr>
+      <w:rPr/>
     </w:lvl>
     <w:lvl w:ilvl="5">
       <w:start w:val="1"/>
@@ -2448,6 +2475,7 @@
         </w:tabs>
         <w:ind w:left="2520" w:hanging="360"/>
       </w:pPr>
+      <w:rPr/>
     </w:lvl>
     <w:lvl w:ilvl="6">
       <w:start w:val="1"/>
@@ -2460,6 +2488,7 @@
         </w:tabs>
         <w:ind w:left="2880" w:hanging="360"/>
       </w:pPr>
+      <w:rPr/>
     </w:lvl>
     <w:lvl w:ilvl="7">
       <w:start w:val="1"/>
@@ -2472,6 +2501,7 @@
         </w:tabs>
         <w:ind w:left="3240" w:hanging="360"/>
       </w:pPr>
+      <w:rPr/>
     </w:lvl>
     <w:lvl w:ilvl="8">
       <w:start w:val="1"/>
@@ -2484,6 +2514,7 @@
         </w:tabs>
         <w:ind w:left="3600" w:hanging="360"/>
       </w:pPr>
+      <w:rPr/>
     </w:lvl>
   </w:abstractNum>
   <w:abstractNum w:abstractNumId="5">
@@ -2511,6 +2542,7 @@
         </w:tabs>
         <w:ind w:left="1080" w:hanging="360"/>
       </w:pPr>
+      <w:rPr/>
     </w:lvl>
     <w:lvl w:ilvl="2">
       <w:start w:val="1"/>
@@ -2523,6 +2555,7 @@
         </w:tabs>
         <w:ind w:left="1440" w:hanging="360"/>
       </w:pPr>
+      <w:rPr/>
     </w:lvl>
     <w:lvl w:ilvl="3">
       <w:start w:val="1"/>
@@ -2535,6 +2568,7 @@
         </w:tabs>
         <w:ind w:left="1800" w:hanging="360"/>
       </w:pPr>
+      <w:rPr/>
     </w:lvl>
     <w:lvl w:ilvl="4">
       <w:start w:val="1"/>
@@ -2547,6 +2581,7 @@
         </w:tabs>
         <w:ind w:left="2160" w:hanging="360"/>
       </w:pPr>
+      <w:rPr/>
     </w:lvl>
     <w:lvl w:ilvl="5">
       <w:start w:val="1"/>
@@ -2559,6 +2594,7 @@
         </w:tabs>
         <w:ind w:left="2520" w:hanging="360"/>
       </w:pPr>
+      <w:rPr/>
     </w:lvl>
     <w:lvl w:ilvl="6">
       <w:start w:val="1"/>
@@ -2571,6 +2607,7 @@
         </w:tabs>
         <w:ind w:left="2880" w:hanging="360"/>
       </w:pPr>
+      <w:rPr/>
     </w:lvl>
     <w:lvl w:ilvl="7">
       <w:start w:val="1"/>
@@ -2583,6 +2620,7 @@
         </w:tabs>
         <w:ind w:left="3240" w:hanging="360"/>
       </w:pPr>
+      <w:rPr/>
     </w:lvl>
     <w:lvl w:ilvl="8">
       <w:start w:val="1"/>
@@ -2595,6 +2633,7 @@
         </w:tabs>
         <w:ind w:left="3600" w:hanging="360"/>
       </w:pPr>
+      <w:rPr/>
     </w:lvl>
   </w:abstractNum>
   <w:abstractNum w:abstractNumId="6">
@@ -2622,6 +2661,7 @@
         </w:tabs>
         <w:ind w:left="1080" w:hanging="360"/>
       </w:pPr>
+      <w:rPr/>
     </w:lvl>
     <w:lvl w:ilvl="2">
       <w:start w:val="1"/>
@@ -2634,6 +2674,7 @@
         </w:tabs>
         <w:ind w:left="1440" w:hanging="360"/>
       </w:pPr>
+      <w:rPr/>
     </w:lvl>
     <w:lvl w:ilvl="3">
       <w:start w:val="1"/>
@@ -2646,6 +2687,7 @@
         </w:tabs>
         <w:ind w:left="1800" w:hanging="360"/>
       </w:pPr>
+      <w:rPr/>
     </w:lvl>
     <w:lvl w:ilvl="4">
       <w:start w:val="1"/>
@@ -2658,6 +2700,7 @@
         </w:tabs>
         <w:ind w:left="2160" w:hanging="360"/>
       </w:pPr>
+      <w:rPr/>
     </w:lvl>
     <w:lvl w:ilvl="5">
       <w:start w:val="1"/>
@@ -2670,6 +2713,7 @@
         </w:tabs>
         <w:ind w:left="2520" w:hanging="360"/>
       </w:pPr>
+      <w:rPr/>
     </w:lvl>
     <w:lvl w:ilvl="6">
       <w:start w:val="1"/>
@@ -2682,6 +2726,7 @@
         </w:tabs>
         <w:ind w:left="2880" w:hanging="360"/>
       </w:pPr>
+      <w:rPr/>
     </w:lvl>
     <w:lvl w:ilvl="7">
       <w:start w:val="1"/>
@@ -2694,6 +2739,7 @@
         </w:tabs>
         <w:ind w:left="3240" w:hanging="360"/>
       </w:pPr>
+      <w:rPr/>
     </w:lvl>
     <w:lvl w:ilvl="8">
       <w:start w:val="1"/>
@@ -2706,6 +2752,7 @@
         </w:tabs>
         <w:ind w:left="3600" w:hanging="360"/>
       </w:pPr>
+      <w:rPr/>
     </w:lvl>
   </w:abstractNum>
   <w:abstractNum w:abstractNumId="7">
@@ -2856,7 +2903,7 @@
   <w:docDefaults>
     <w:rPrDefault>
       <w:rPr>
-        <w:rFonts w:ascii="Cambria" w:hAnsi="Cambria" w:eastAsia="ＭＳ 明朝" w:cs="" w:asciiTheme="minorHAnsi" w:cstheme="minorBidi" w:eastAsiaTheme="minorEastAsia" w:hAnsiTheme="minorHAnsi"/>
+        <w:rFonts w:ascii="Cambria" w:hAnsi="Cambria" w:eastAsia="" w:cs="" w:asciiTheme="minorHAnsi" w:cstheme="minorBidi" w:eastAsiaTheme="minorEastAsia" w:hAnsiTheme="minorHAnsi"/>
         <w:sz w:val="22"/>
         <w:szCs w:val="22"/>
         <w:lang w:val="en-US" w:eastAsia="en-US" w:bidi="ar-SA"/>
@@ -3243,12 +3290,13 @@
     <w:rsid w:val="00fc693f"/>
     <w:pPr>
       <w:widowControl/>
+      <w:suppressAutoHyphens w:val="true"/>
       <w:bidi w:val="0"/>
       <w:spacing w:lineRule="auto" w:line="276" w:before="0" w:after="200"/>
       <w:jc w:val="left"/>
     </w:pPr>
     <w:rPr>
-      <w:rFonts w:ascii="Cambria" w:hAnsi="Cambria" w:eastAsia="ＭＳ 明朝" w:cs="" w:asciiTheme="minorHAnsi" w:cstheme="minorBidi" w:eastAsiaTheme="minorEastAsia" w:hAnsiTheme="minorHAnsi"/>
+      <w:rFonts w:ascii="Cambria" w:hAnsi="Cambria" w:eastAsia="" w:cs="" w:asciiTheme="minorHAnsi" w:cstheme="minorBidi" w:eastAsiaTheme="minorEastAsia" w:hAnsiTheme="minorHAnsi"/>
       <w:color w:val="auto"/>
       <w:kern w:val="0"/>
       <w:sz w:val="22"/>
@@ -3271,7 +3319,7 @@
       <w:outlineLvl w:val="0"/>
     </w:pPr>
     <w:rPr>
-      <w:rFonts w:ascii="Calibri" w:hAnsi="Calibri" w:eastAsia="ＭＳ ゴシック" w:cs="" w:asciiTheme="majorHAnsi" w:cstheme="majorBidi" w:eastAsiaTheme="majorEastAsia" w:hAnsiTheme="majorHAnsi"/>
+      <w:rFonts w:ascii="Calibri" w:hAnsi="Calibri" w:eastAsia="" w:cs="" w:asciiTheme="majorHAnsi" w:cstheme="majorBidi" w:eastAsiaTheme="majorEastAsia" w:hAnsiTheme="majorHAnsi"/>
       <w:b/>
       <w:bCs/>
       <w:color w:themeColor="accent1" w:themeShade="bf" w:val="365F91"/>
@@ -3295,7 +3343,7 @@
       <w:outlineLvl w:val="1"/>
     </w:pPr>
     <w:rPr>
-      <w:rFonts w:ascii="Calibri" w:hAnsi="Calibri" w:eastAsia="ＭＳ ゴシック" w:cs="" w:asciiTheme="majorHAnsi" w:cstheme="majorBidi" w:eastAsiaTheme="majorEastAsia" w:hAnsiTheme="majorHAnsi"/>
+      <w:rFonts w:ascii="Calibri" w:hAnsi="Calibri" w:eastAsia="" w:cs="" w:asciiTheme="majorHAnsi" w:cstheme="majorBidi" w:eastAsiaTheme="majorEastAsia" w:hAnsiTheme="majorHAnsi"/>
       <w:b/>
       <w:bCs/>
       <w:color w:themeColor="accent1" w:val="4F81BD"/>
@@ -3319,7 +3367,7 @@
       <w:outlineLvl w:val="2"/>
     </w:pPr>
     <w:rPr>
-      <w:rFonts w:ascii="Calibri" w:hAnsi="Calibri" w:eastAsia="ＭＳ ゴシック" w:cs="" w:asciiTheme="majorHAnsi" w:cstheme="majorBidi" w:eastAsiaTheme="majorEastAsia" w:hAnsiTheme="majorHAnsi"/>
+      <w:rFonts w:ascii="Calibri" w:hAnsi="Calibri" w:eastAsia="" w:cs="" w:asciiTheme="majorHAnsi" w:cstheme="majorBidi" w:eastAsiaTheme="majorEastAsia" w:hAnsiTheme="majorHAnsi"/>
       <w:b/>
       <w:bCs/>
       <w:color w:themeColor="accent1" w:val="4F81BD"/>
@@ -3342,7 +3390,7 @@
       <w:outlineLvl w:val="3"/>
     </w:pPr>
     <w:rPr>
-      <w:rFonts w:ascii="Calibri" w:hAnsi="Calibri" w:eastAsia="ＭＳ ゴシック" w:cs="" w:asciiTheme="majorHAnsi" w:cstheme="majorBidi" w:eastAsiaTheme="majorEastAsia" w:hAnsiTheme="majorHAnsi"/>
+      <w:rFonts w:ascii="Calibri" w:hAnsi="Calibri" w:eastAsia="" w:cs="" w:asciiTheme="majorHAnsi" w:cstheme="majorBidi" w:eastAsiaTheme="majorEastAsia" w:hAnsiTheme="majorHAnsi"/>
       <w:b/>
       <w:bCs/>
       <w:i/>
@@ -3367,7 +3415,7 @@
       <w:outlineLvl w:val="4"/>
     </w:pPr>
     <w:rPr>
-      <w:rFonts w:ascii="Calibri" w:hAnsi="Calibri" w:eastAsia="ＭＳ ゴシック" w:cs="" w:asciiTheme="majorHAnsi" w:cstheme="majorBidi" w:eastAsiaTheme="majorEastAsia" w:hAnsiTheme="majorHAnsi"/>
+      <w:rFonts w:ascii="Calibri" w:hAnsi="Calibri" w:eastAsia="" w:cs="" w:asciiTheme="majorHAnsi" w:cstheme="majorBidi" w:eastAsiaTheme="majorEastAsia" w:hAnsiTheme="majorHAnsi"/>
       <w:color w:themeColor="accent1" w:themeShade="7f" w:val="243F60"/>
     </w:rPr>
   </w:style>
@@ -3388,7 +3436,7 @@
       <w:outlineLvl w:val="5"/>
     </w:pPr>
     <w:rPr>
-      <w:rFonts w:ascii="Calibri" w:hAnsi="Calibri" w:eastAsia="ＭＳ ゴシック" w:cs="" w:asciiTheme="majorHAnsi" w:cstheme="majorBidi" w:eastAsiaTheme="majorEastAsia" w:hAnsiTheme="majorHAnsi"/>
+      <w:rFonts w:ascii="Calibri" w:hAnsi="Calibri" w:eastAsia="" w:cs="" w:asciiTheme="majorHAnsi" w:cstheme="majorBidi" w:eastAsiaTheme="majorEastAsia" w:hAnsiTheme="majorHAnsi"/>
       <w:i/>
       <w:iCs/>
       <w:color w:themeColor="accent1" w:themeShade="7f" w:val="243F60"/>
@@ -3411,7 +3459,7 @@
       <w:outlineLvl w:val="6"/>
     </w:pPr>
     <w:rPr>
-      <w:rFonts w:ascii="Calibri" w:hAnsi="Calibri" w:eastAsia="ＭＳ ゴシック" w:cs="" w:asciiTheme="majorHAnsi" w:cstheme="majorBidi" w:eastAsiaTheme="majorEastAsia" w:hAnsiTheme="majorHAnsi"/>
+      <w:rFonts w:ascii="Calibri" w:hAnsi="Calibri" w:eastAsia="" w:cs="" w:asciiTheme="majorHAnsi" w:cstheme="majorBidi" w:eastAsiaTheme="majorEastAsia" w:hAnsiTheme="majorHAnsi"/>
       <w:i/>
       <w:iCs/>
       <w:color w:themeColor="text1" w:themeTint="bf" w:val="404040"/>
@@ -3434,7 +3482,7 @@
       <w:outlineLvl w:val="7"/>
     </w:pPr>
     <w:rPr>
-      <w:rFonts w:ascii="Calibri" w:hAnsi="Calibri" w:eastAsia="ＭＳ ゴシック" w:cs="" w:asciiTheme="majorHAnsi" w:cstheme="majorBidi" w:eastAsiaTheme="majorEastAsia" w:hAnsiTheme="majorHAnsi"/>
+      <w:rFonts w:ascii="Calibri" w:hAnsi="Calibri" w:eastAsia="" w:cs="" w:asciiTheme="majorHAnsi" w:cstheme="majorBidi" w:eastAsiaTheme="majorEastAsia" w:hAnsiTheme="majorHAnsi"/>
       <w:color w:themeColor="accent1" w:val="4F81BD"/>
       <w:sz w:val="20"/>
       <w:szCs w:val="20"/>
@@ -3457,7 +3505,7 @@
       <w:outlineLvl w:val="8"/>
     </w:pPr>
     <w:rPr>
-      <w:rFonts w:ascii="Calibri" w:hAnsi="Calibri" w:eastAsia="ＭＳ ゴシック" w:cs="" w:asciiTheme="majorHAnsi" w:cstheme="majorBidi" w:eastAsiaTheme="majorEastAsia" w:hAnsiTheme="majorHAnsi"/>
+      <w:rFonts w:ascii="Calibri" w:hAnsi="Calibri" w:eastAsia="" w:cs="" w:asciiTheme="majorHAnsi" w:cstheme="majorBidi" w:eastAsiaTheme="majorEastAsia" w:hAnsiTheme="majorHAnsi"/>
       <w:i/>
       <w:iCs/>
       <w:color w:themeColor="text1" w:themeTint="bf" w:val="404040"/>
@@ -3498,7 +3546,7 @@
     <w:qFormat/>
     <w:rsid w:val="00fc693f"/>
     <w:rPr>
-      <w:rFonts w:ascii="Calibri" w:hAnsi="Calibri" w:eastAsia="ＭＳ ゴシック" w:cs="" w:asciiTheme="majorHAnsi" w:cstheme="majorBidi" w:eastAsiaTheme="majorEastAsia" w:hAnsiTheme="majorHAnsi"/>
+      <w:rFonts w:ascii="Calibri" w:hAnsi="Calibri" w:eastAsia="" w:cs="" w:asciiTheme="majorHAnsi" w:cstheme="majorBidi" w:eastAsiaTheme="majorEastAsia" w:hAnsiTheme="majorHAnsi"/>
       <w:b/>
       <w:bCs/>
       <w:color w:themeColor="accent1" w:themeShade="bf" w:val="365F91"/>
@@ -3514,7 +3562,7 @@
     <w:qFormat/>
     <w:rsid w:val="00fc693f"/>
     <w:rPr>
-      <w:rFonts w:ascii="Calibri" w:hAnsi="Calibri" w:eastAsia="ＭＳ ゴシック" w:cs="" w:asciiTheme="majorHAnsi" w:cstheme="majorBidi" w:eastAsiaTheme="majorEastAsia" w:hAnsiTheme="majorHAnsi"/>
+      <w:rFonts w:ascii="Calibri" w:hAnsi="Calibri" w:eastAsia="" w:cs="" w:asciiTheme="majorHAnsi" w:cstheme="majorBidi" w:eastAsiaTheme="majorEastAsia" w:hAnsiTheme="majorHAnsi"/>
       <w:b/>
       <w:bCs/>
       <w:color w:themeColor="accent1" w:val="4F81BD"/>
@@ -3530,7 +3578,7 @@
     <w:qFormat/>
     <w:rsid w:val="00fc693f"/>
     <w:rPr>
-      <w:rFonts w:ascii="Calibri" w:hAnsi="Calibri" w:eastAsia="ＭＳ ゴシック" w:cs="" w:asciiTheme="majorHAnsi" w:cstheme="majorBidi" w:eastAsiaTheme="majorEastAsia" w:hAnsiTheme="majorHAnsi"/>
+      <w:rFonts w:ascii="Calibri" w:hAnsi="Calibri" w:eastAsia="" w:cs="" w:asciiTheme="majorHAnsi" w:cstheme="majorBidi" w:eastAsiaTheme="majorEastAsia" w:hAnsiTheme="majorHAnsi"/>
       <w:b/>
       <w:bCs/>
       <w:color w:themeColor="accent1" w:val="4F81BD"/>
@@ -3544,7 +3592,7 @@
     <w:qFormat/>
     <w:rsid w:val="00fc693f"/>
     <w:rPr>
-      <w:rFonts w:ascii="Calibri" w:hAnsi="Calibri" w:eastAsia="ＭＳ ゴシック" w:cs="" w:asciiTheme="majorHAnsi" w:cstheme="majorBidi" w:eastAsiaTheme="majorEastAsia" w:hAnsiTheme="majorHAnsi"/>
+      <w:rFonts w:ascii="Calibri" w:hAnsi="Calibri" w:eastAsia="" w:cs="" w:asciiTheme="majorHAnsi" w:cstheme="majorBidi" w:eastAsiaTheme="majorEastAsia" w:hAnsiTheme="majorHAnsi"/>
       <w:color w:themeColor="text2" w:themeShade="bf" w:val="17365D"/>
       <w:spacing w:val="5"/>
       <w:kern w:val="2"/>
@@ -3560,7 +3608,7 @@
     <w:qFormat/>
     <w:rsid w:val="00fc693f"/>
     <w:rPr>
-      <w:rFonts w:ascii="Calibri" w:hAnsi="Calibri" w:eastAsia="ＭＳ ゴシック" w:cs="" w:asciiTheme="majorHAnsi" w:cstheme="majorBidi" w:eastAsiaTheme="majorEastAsia" w:hAnsiTheme="majorHAnsi"/>
+      <w:rFonts w:ascii="Calibri" w:hAnsi="Calibri" w:eastAsia="" w:cs="" w:asciiTheme="majorHAnsi" w:cstheme="majorBidi" w:eastAsiaTheme="majorEastAsia" w:hAnsiTheme="majorHAnsi"/>
       <w:i/>
       <w:iCs/>
       <w:color w:themeColor="accent1" w:val="4F81BD"/>
@@ -3633,7 +3681,7 @@
     <w:qFormat/>
     <w:rsid w:val="00fc693f"/>
     <w:rPr>
-      <w:rFonts w:ascii="Calibri" w:hAnsi="Calibri" w:eastAsia="ＭＳ ゴシック" w:cs="" w:asciiTheme="majorHAnsi" w:cstheme="majorBidi" w:eastAsiaTheme="majorEastAsia" w:hAnsiTheme="majorHAnsi"/>
+      <w:rFonts w:ascii="Calibri" w:hAnsi="Calibri" w:eastAsia="" w:cs="" w:asciiTheme="majorHAnsi" w:cstheme="majorBidi" w:eastAsiaTheme="majorEastAsia" w:hAnsiTheme="majorHAnsi"/>
       <w:b/>
       <w:bCs/>
       <w:i/>
@@ -3650,7 +3698,7 @@
     <w:qFormat/>
     <w:rsid w:val="00fc693f"/>
     <w:rPr>
-      <w:rFonts w:ascii="Calibri" w:hAnsi="Calibri" w:eastAsia="ＭＳ ゴシック" w:cs="" w:asciiTheme="majorHAnsi" w:cstheme="majorBidi" w:eastAsiaTheme="majorEastAsia" w:hAnsiTheme="majorHAnsi"/>
+      <w:rFonts w:ascii="Calibri" w:hAnsi="Calibri" w:eastAsia="" w:cs="" w:asciiTheme="majorHAnsi" w:cstheme="majorBidi" w:eastAsiaTheme="majorEastAsia" w:hAnsiTheme="majorHAnsi"/>
       <w:color w:themeColor="accent1" w:themeShade="7f" w:val="243F60"/>
     </w:rPr>
   </w:style>
@@ -3663,7 +3711,7 @@
     <w:qFormat/>
     <w:rsid w:val="00fc693f"/>
     <w:rPr>
-      <w:rFonts w:ascii="Calibri" w:hAnsi="Calibri" w:eastAsia="ＭＳ ゴシック" w:cs="" w:asciiTheme="majorHAnsi" w:cstheme="majorBidi" w:eastAsiaTheme="majorEastAsia" w:hAnsiTheme="majorHAnsi"/>
+      <w:rFonts w:ascii="Calibri" w:hAnsi="Calibri" w:eastAsia="" w:cs="" w:asciiTheme="majorHAnsi" w:cstheme="majorBidi" w:eastAsiaTheme="majorEastAsia" w:hAnsiTheme="majorHAnsi"/>
       <w:i/>
       <w:iCs/>
       <w:color w:themeColor="accent1" w:themeShade="7f" w:val="243F60"/>
@@ -3678,7 +3726,7 @@
     <w:qFormat/>
     <w:rsid w:val="00fc693f"/>
     <w:rPr>
-      <w:rFonts w:ascii="Calibri" w:hAnsi="Calibri" w:eastAsia="ＭＳ ゴシック" w:cs="" w:asciiTheme="majorHAnsi" w:cstheme="majorBidi" w:eastAsiaTheme="majorEastAsia" w:hAnsiTheme="majorHAnsi"/>
+      <w:rFonts w:ascii="Calibri" w:hAnsi="Calibri" w:eastAsia="" w:cs="" w:asciiTheme="majorHAnsi" w:cstheme="majorBidi" w:eastAsiaTheme="majorEastAsia" w:hAnsiTheme="majorHAnsi"/>
       <w:i/>
       <w:iCs/>
       <w:color w:themeColor="text1" w:themeTint="bf" w:val="404040"/>
@@ -3693,7 +3741,7 @@
     <w:qFormat/>
     <w:rsid w:val="00fc693f"/>
     <w:rPr>
-      <w:rFonts w:ascii="Calibri" w:hAnsi="Calibri" w:eastAsia="ＭＳ ゴシック" w:cs="" w:asciiTheme="majorHAnsi" w:cstheme="majorBidi" w:eastAsiaTheme="majorEastAsia" w:hAnsiTheme="majorHAnsi"/>
+      <w:rFonts w:ascii="Calibri" w:hAnsi="Calibri" w:eastAsia="" w:cs="" w:asciiTheme="majorHAnsi" w:cstheme="majorBidi" w:eastAsiaTheme="majorEastAsia" w:hAnsiTheme="majorHAnsi"/>
       <w:color w:themeColor="accent1" w:val="4F81BD"/>
       <w:sz w:val="20"/>
       <w:szCs w:val="20"/>
@@ -3708,7 +3756,7 @@
     <w:qFormat/>
     <w:rsid w:val="00fc693f"/>
     <w:rPr>
-      <w:rFonts w:ascii="Calibri" w:hAnsi="Calibri" w:eastAsia="ＭＳ ゴシック" w:cs="" w:asciiTheme="majorHAnsi" w:cstheme="majorBidi" w:eastAsiaTheme="majorEastAsia" w:hAnsiTheme="majorHAnsi"/>
+      <w:rFonts w:ascii="Calibri" w:hAnsi="Calibri" w:eastAsia="" w:cs="" w:asciiTheme="majorHAnsi" w:cstheme="majorBidi" w:eastAsiaTheme="majorEastAsia" w:hAnsiTheme="majorHAnsi"/>
       <w:i/>
       <w:iCs/>
       <w:color w:themeColor="text1" w:themeTint="bf" w:val="404040"/>
@@ -3938,12 +3986,13 @@
     <w:rsid w:val="00fc693f"/>
     <w:pPr>
       <w:widowControl/>
+      <w:suppressAutoHyphens w:val="true"/>
       <w:bidi w:val="0"/>
       <w:spacing w:lineRule="auto" w:line="240" w:before="0" w:after="0"/>
       <w:jc w:val="left"/>
     </w:pPr>
     <w:rPr>
-      <w:rFonts w:ascii="Cambria" w:hAnsi="Cambria" w:eastAsia="ＭＳ 明朝" w:cs="" w:asciiTheme="minorHAnsi" w:cstheme="minorBidi" w:eastAsiaTheme="minorEastAsia" w:hAnsiTheme="minorHAnsi"/>
+      <w:rFonts w:ascii="Cambria" w:hAnsi="Cambria" w:eastAsia="" w:cs="" w:asciiTheme="minorHAnsi" w:cstheme="minorBidi" w:eastAsiaTheme="minorEastAsia" w:hAnsiTheme="minorHAnsi"/>
       <w:color w:val="auto"/>
       <w:kern w:val="0"/>
       <w:sz w:val="22"/>
@@ -3967,7 +4016,7 @@
       <w:contextualSpacing/>
     </w:pPr>
     <w:rPr>
-      <w:rFonts w:ascii="Calibri" w:hAnsi="Calibri" w:eastAsia="ＭＳ ゴシック" w:cs="" w:asciiTheme="majorHAnsi" w:cstheme="majorBidi" w:eastAsiaTheme="majorEastAsia" w:hAnsiTheme="majorHAnsi"/>
+      <w:rFonts w:ascii="Calibri" w:hAnsi="Calibri" w:eastAsia="" w:cs="" w:asciiTheme="majorHAnsi" w:cstheme="majorBidi" w:eastAsiaTheme="majorEastAsia" w:hAnsiTheme="majorHAnsi"/>
       <w:color w:themeColor="text2" w:themeShade="bf" w:val="17365D"/>
       <w:spacing w:val="5"/>
       <w:kern w:val="2"/>
@@ -3985,7 +4034,7 @@
     <w:rsid w:val="00fc693f"/>
     <w:pPr/>
     <w:rPr>
-      <w:rFonts w:ascii="Calibri" w:hAnsi="Calibri" w:eastAsia="ＭＳ ゴシック" w:cs="" w:asciiTheme="majorHAnsi" w:cstheme="majorBidi" w:eastAsiaTheme="majorEastAsia" w:hAnsiTheme="majorHAnsi"/>
+      <w:rFonts w:ascii="Calibri" w:hAnsi="Calibri" w:eastAsia="" w:cs="" w:asciiTheme="majorHAnsi" w:cstheme="majorBidi" w:eastAsiaTheme="majorEastAsia" w:hAnsiTheme="majorHAnsi"/>
       <w:i/>
       <w:iCs/>
       <w:color w:themeColor="accent1" w:val="4F81BD"/>
@@ -4218,12 +4267,13 @@
         <w:tab w:val="left" w:pos="3456" w:leader="none"/>
         <w:tab w:val="left" w:pos="4032" w:leader="none"/>
       </w:tabs>
+      <w:suppressAutoHyphens w:val="true"/>
       <w:bidi w:val="0"/>
       <w:spacing w:lineRule="auto" w:line="276" w:before="0" w:after="200"/>
       <w:jc w:val="left"/>
     </w:pPr>
     <w:rPr>
-      <w:rFonts w:ascii="Courier" w:hAnsi="Courier" w:eastAsia="ＭＳ 明朝" w:cs="" w:cstheme="minorBidi" w:eastAsiaTheme="minorEastAsia"/>
+      <w:rFonts w:ascii="Courier" w:hAnsi="Courier" w:eastAsia="" w:cs="" w:cstheme="minorBidi" w:eastAsiaTheme="minorEastAsia"/>
       <w:color w:val="auto"/>
       <w:kern w:val="0"/>
       <w:sz w:val="20"/>
@@ -7258,7 +7308,6 @@
       <w:pPr>
         <w:spacing w:before="0" w:after="0" w:line="240" w:lineRule="auto"/>
       </w:pPr>
-      <w:rPr/>
       <w:tblPr/>
       <w:tcPr>
         <w:tcBorders>
@@ -7398,7 +7447,6 @@
       <w:pPr>
         <w:spacing w:before="0" w:after="0" w:line="240" w:lineRule="auto"/>
       </w:pPr>
-      <w:rPr/>
       <w:tblPr/>
       <w:tcPr>
         <w:tcBorders>
@@ -7538,7 +7586,6 @@
       <w:pPr>
         <w:spacing w:before="0" w:after="0" w:line="240" w:lineRule="auto"/>
       </w:pPr>
-      <w:rPr/>
       <w:tblPr/>
       <w:tcPr>
         <w:tcBorders>
@@ -7678,7 +7725,6 @@
       <w:pPr>
         <w:spacing w:before="0" w:after="0" w:line="240" w:lineRule="auto"/>
       </w:pPr>
-      <w:rPr/>
       <w:tblPr/>
       <w:tcPr>
         <w:tcBorders>
@@ -7818,7 +7864,6 @@
       <w:pPr>
         <w:spacing w:before="0" w:after="0" w:line="240" w:lineRule="auto"/>
       </w:pPr>
-      <w:rPr/>
       <w:tblPr/>
       <w:tcPr>
         <w:tcBorders>
@@ -7958,7 +8003,6 @@
       <w:pPr>
         <w:spacing w:before="0" w:after="0" w:line="240" w:lineRule="auto"/>
       </w:pPr>
-      <w:rPr/>
       <w:tblPr/>
       <w:tcPr>
         <w:tcBorders>
@@ -8098,7 +8142,6 @@
       <w:pPr>
         <w:spacing w:before="0" w:after="0" w:line="240" w:lineRule="auto"/>
       </w:pPr>
-      <w:rPr/>
       <w:tblPr/>
       <w:tcPr>
         <w:tcBorders>

</xml_diff>